<commit_message>
suite projet et gestion exception propre
</commit_message>
<xml_diff>
--- a/Projet Java API.docx
+++ b/Projet Java API.docx
@@ -25,6 +25,12 @@
     <w:p>
       <w:r>
         <w:t>Vous devez créer une Api avec Java et Spring pour la gestion d’une librairie.</w:t>
+      </w:r>
+    </w:p>
+    <w:p/>
+    <w:p>
+      <w:r>
+        <w:t>Base de données : H2 en fichiers</w:t>
       </w:r>
     </w:p>
     <w:p/>
@@ -69,7 +75,13 @@
       </w:r>
       <w:proofErr w:type="gramEnd"/>
       <w:r>
-        <w:t xml:space="preserve"> Toutes les commandes des clients doivent être stockées, une commande concerne un seul client et un ou plusieurs livres. Une commande est passée à une date précise et nous devons pouvoir en changer le statut : en préparation, expédiée, livrée, annulée.</w:t>
+        <w:t xml:space="preserve"> Toutes les commandes des clients doivent être stockées, une commande concerne un seul client et un ou plusieurs livres</w:t>
+      </w:r>
+      <w:r>
+        <w:t xml:space="preserve"> mais il ne peut commander qu’un exemplaire de livre par commande</w:t>
+      </w:r>
+      <w:r>
+        <w:t>. Une commande est passée à une date précise et nous devons pouvoir en changer le statut : en préparation, expédiée, livrée, annulée.</w:t>
       </w:r>
       <w:r>
         <w:t xml:space="preserve"> La commande comporte le montant total hors taxe et le montant avec la TVA dont le taux change selon le pays du client.</w:t>
@@ -94,6 +106,256 @@
         <w:t>Pour ce faire, avant de coder les services, repo et contrôleurs, vous devez faire valider une liste des routes à votre intervenant.</w:t>
       </w:r>
     </w:p>
+    <w:p/>
+    <w:p>
+      <w:r>
+        <w:t>Liste des routes</w:t>
+      </w:r>
+    </w:p>
+    <w:p>
+      <w:pPr>
+        <w:pStyle w:val="Paragraphedeliste"/>
+        <w:numPr>
+          <w:ilvl w:val="0"/>
+          <w:numId w:val="2"/>
+        </w:numPr>
+      </w:pPr>
+      <w:proofErr w:type="spellStart"/>
+      <w:r>
+        <w:t>Author</w:t>
+      </w:r>
+      <w:proofErr w:type="spellEnd"/>
+    </w:p>
+    <w:p>
+      <w:pPr>
+        <w:pStyle w:val="Paragraphedeliste"/>
+        <w:numPr>
+          <w:ilvl w:val="1"/>
+          <w:numId w:val="2"/>
+        </w:numPr>
+      </w:pPr>
+      <w:r>
+        <w:t xml:space="preserve">CR et en </w:t>
+      </w:r>
+      <w:proofErr w:type="spellStart"/>
+      <w:r>
+        <w:t>optionel</w:t>
+      </w:r>
+      <w:proofErr w:type="spellEnd"/>
+      <w:r>
+        <w:t xml:space="preserve"> UD</w:t>
+      </w:r>
+    </w:p>
+    <w:p>
+      <w:pPr>
+        <w:pStyle w:val="Paragraphedeliste"/>
+        <w:numPr>
+          <w:ilvl w:val="0"/>
+          <w:numId w:val="2"/>
+        </w:numPr>
+      </w:pPr>
+      <w:r>
+        <w:t>Book</w:t>
+      </w:r>
+    </w:p>
+    <w:p>
+      <w:pPr>
+        <w:pStyle w:val="Paragraphedeliste"/>
+        <w:numPr>
+          <w:ilvl w:val="1"/>
+          <w:numId w:val="2"/>
+        </w:numPr>
+      </w:pPr>
+      <w:r>
+        <w:t>CRUD</w:t>
+      </w:r>
+      <w:r>
+        <w:t xml:space="preserve">, </w:t>
+      </w:r>
+      <w:proofErr w:type="spellStart"/>
+      <w:r>
+        <w:t>findByAuthor</w:t>
+      </w:r>
+      <w:proofErr w:type="spellEnd"/>
+      <w:r>
+        <w:t xml:space="preserve">, </w:t>
+      </w:r>
+      <w:proofErr w:type="spellStart"/>
+      <w:r>
+        <w:t>finfByTitle</w:t>
+      </w:r>
+      <w:proofErr w:type="spellEnd"/>
+    </w:p>
+    <w:p>
+      <w:pPr>
+        <w:pStyle w:val="Paragraphedeliste"/>
+        <w:numPr>
+          <w:ilvl w:val="0"/>
+          <w:numId w:val="2"/>
+        </w:numPr>
+      </w:pPr>
+      <w:proofErr w:type="spellStart"/>
+      <w:r>
+        <w:t>KidBook</w:t>
+      </w:r>
+      <w:proofErr w:type="spellEnd"/>
+    </w:p>
+    <w:p>
+      <w:pPr>
+        <w:pStyle w:val="Paragraphedeliste"/>
+        <w:numPr>
+          <w:ilvl w:val="1"/>
+          <w:numId w:val="2"/>
+        </w:numPr>
+      </w:pPr>
+      <w:r>
+        <w:t xml:space="preserve">CRUD, </w:t>
+      </w:r>
+      <w:proofErr w:type="spellStart"/>
+      <w:r>
+        <w:t>findByAuthor</w:t>
+      </w:r>
+      <w:proofErr w:type="spellEnd"/>
+      <w:r>
+        <w:t xml:space="preserve">, </w:t>
+      </w:r>
+      <w:proofErr w:type="spellStart"/>
+      <w:r>
+        <w:t>fin</w:t>
+      </w:r>
+      <w:r>
+        <w:t>d</w:t>
+      </w:r>
+      <w:r>
+        <w:t>ByTitle</w:t>
+      </w:r>
+      <w:proofErr w:type="spellEnd"/>
+      <w:r>
+        <w:t xml:space="preserve">, </w:t>
+      </w:r>
+      <w:proofErr w:type="spellStart"/>
+      <w:r>
+        <w:t>findByAge</w:t>
+      </w:r>
+      <w:proofErr w:type="spellEnd"/>
+    </w:p>
+    <w:p>
+      <w:pPr>
+        <w:pStyle w:val="Paragraphedeliste"/>
+        <w:numPr>
+          <w:ilvl w:val="0"/>
+          <w:numId w:val="2"/>
+        </w:numPr>
+      </w:pPr>
+      <w:r>
+        <w:t>Profil</w:t>
+      </w:r>
+    </w:p>
+    <w:p>
+      <w:pPr>
+        <w:pStyle w:val="Paragraphedeliste"/>
+        <w:numPr>
+          <w:ilvl w:val="1"/>
+          <w:numId w:val="2"/>
+        </w:numPr>
+      </w:pPr>
+      <w:r>
+        <w:t>CR</w:t>
+      </w:r>
+    </w:p>
+    <w:p>
+      <w:pPr>
+        <w:pStyle w:val="Paragraphedeliste"/>
+        <w:numPr>
+          <w:ilvl w:val="0"/>
+          <w:numId w:val="2"/>
+        </w:numPr>
+      </w:pPr>
+      <w:r>
+        <w:t>Customer</w:t>
+      </w:r>
+    </w:p>
+    <w:p>
+      <w:pPr>
+        <w:pStyle w:val="Paragraphedeliste"/>
+        <w:numPr>
+          <w:ilvl w:val="1"/>
+          <w:numId w:val="2"/>
+        </w:numPr>
+      </w:pPr>
+      <w:r>
+        <w:t>CRU</w:t>
+      </w:r>
+    </w:p>
+    <w:p>
+      <w:pPr>
+        <w:pStyle w:val="Paragraphedeliste"/>
+        <w:numPr>
+          <w:ilvl w:val="0"/>
+          <w:numId w:val="2"/>
+        </w:numPr>
+      </w:pPr>
+      <w:proofErr w:type="spellStart"/>
+      <w:r>
+        <w:t>Order</w:t>
+      </w:r>
+      <w:proofErr w:type="spellEnd"/>
+    </w:p>
+    <w:p>
+      <w:pPr>
+        <w:pStyle w:val="Paragraphedeliste"/>
+        <w:numPr>
+          <w:ilvl w:val="1"/>
+          <w:numId w:val="2"/>
+        </w:numPr>
+      </w:pPr>
+      <w:r>
+        <w:t>CR</w:t>
+      </w:r>
+      <w:r>
+        <w:t xml:space="preserve">U, </w:t>
+      </w:r>
+      <w:proofErr w:type="spellStart"/>
+      <w:r>
+        <w:t>findByCustomer</w:t>
+      </w:r>
+      <w:proofErr w:type="spellEnd"/>
+      <w:r>
+        <w:t xml:space="preserve">, </w:t>
+      </w:r>
+      <w:proofErr w:type="spellStart"/>
+      <w:r>
+        <w:t>findByDate</w:t>
+      </w:r>
+      <w:proofErr w:type="spellEnd"/>
+      <w:r>
+        <w:t xml:space="preserve">, </w:t>
+      </w:r>
+      <w:proofErr w:type="spellStart"/>
+      <w:r>
+        <w:t>findBYStatus</w:t>
+      </w:r>
+      <w:proofErr w:type="spellEnd"/>
+      <w:r>
+        <w:t xml:space="preserve">, Chiffre d’affaires </w:t>
+      </w:r>
+      <w:proofErr w:type="spellStart"/>
+      <w:r>
+        <w:t>reel</w:t>
+      </w:r>
+      <w:proofErr w:type="spellEnd"/>
+      <w:r>
+        <w:t xml:space="preserve"> </w:t>
+      </w:r>
+      <w:proofErr w:type="gramStart"/>
+      <w:r>
+        <w:t>HT(</w:t>
+      </w:r>
+      <w:proofErr w:type="gramEnd"/>
+      <w:r>
+        <w:t>uniquement les commandes livrées) , chiffre prévisionnel HT (toutes les commandes)</w:t>
+      </w:r>
+    </w:p>
     <w:p>
       <w:pPr>
         <w:rPr>
@@ -104,23 +366,39 @@
     </w:p>
     <w:p>
       <w:r>
+        <w:t xml:space="preserve">Ajoutez une exception pour les données non trouvées avec un </w:t>
+      </w:r>
+      <w:proofErr w:type="spellStart"/>
+      <w:r>
+        <w:t>ControlAdvisor</w:t>
+      </w:r>
+      <w:proofErr w:type="spellEnd"/>
+      <w:r>
+        <w:t>.</w:t>
+      </w:r>
+    </w:p>
+    <w:p/>
+    <w:p>
+      <w:r>
+        <w:lastRenderedPageBreak/>
+        <w:t>Ajoutez une documentation « </w:t>
+      </w:r>
+      <w:proofErr w:type="spellStart"/>
+      <w:r>
+        <w:t>openapi</w:t>
+      </w:r>
+      <w:proofErr w:type="spellEnd"/>
+      <w:r>
+        <w:t> » à toutes vos routes.</w:t>
+      </w:r>
+    </w:p>
+    <w:p/>
+    <w:p>
+      <w:r>
         <w:t>Ajoutez un test unitaire pour tester vos calculs de TVA.</w:t>
       </w:r>
     </w:p>
     <w:p/>
-    <w:p>
-      <w:r>
-        <w:t>Ajoutez une documentation « </w:t>
-      </w:r>
-      <w:proofErr w:type="spellStart"/>
-      <w:r>
-        <w:t>openapi</w:t>
-      </w:r>
-      <w:proofErr w:type="spellEnd"/>
-      <w:r>
-        <w:t> » à toutes vos routes.</w:t>
-      </w:r>
-    </w:p>
     <w:p/>
     <w:p>
       <w:r>
@@ -189,6 +467,11 @@
       </w:r>
     </w:p>
     <w:p>
+      <w:r>
+        <w:t>Peu importe l’ordre</w:t>
+      </w:r>
+    </w:p>
+    <w:p>
       <w:pPr>
         <w:pStyle w:val="Paragraphedeliste"/>
         <w:numPr>
@@ -197,7 +480,31 @@
         </w:numPr>
       </w:pPr>
       <w:r>
+        <w:t>Ajoutez des DTO</w:t>
+      </w:r>
+    </w:p>
+    <w:p>
+      <w:pPr>
+        <w:pStyle w:val="Paragraphedeliste"/>
+        <w:numPr>
+          <w:ilvl w:val="0"/>
+          <w:numId w:val="1"/>
+        </w:numPr>
+      </w:pPr>
+      <w:r>
         <w:t>Testez toutes vos routes correctement.</w:t>
+      </w:r>
+    </w:p>
+    <w:p>
+      <w:pPr>
+        <w:pStyle w:val="Paragraphedeliste"/>
+        <w:numPr>
+          <w:ilvl w:val="0"/>
+          <w:numId w:val="1"/>
+        </w:numPr>
+      </w:pPr>
+      <w:r>
+        <w:t>Ajouter d’autres exceptions gérées business.</w:t>
       </w:r>
     </w:p>
     <w:p>
@@ -357,8 +664,124 @@
       </w:rPr>
     </w:lvl>
   </w:abstractNum>
+  <w:abstractNum w:abstractNumId="1" w15:restartNumberingAfterBreak="0">
+    <w:nsid w:val="70360F16"/>
+    <w:multiLevelType w:val="hybridMultilevel"/>
+    <w:tmpl w:val="DD4AE78C"/>
+    <w:lvl w:ilvl="0" w:tplc="040C0001">
+      <w:start w:val="1"/>
+      <w:numFmt w:val="bullet"/>
+      <w:lvlText w:val=""/>
+      <w:lvlJc w:val="left"/>
+      <w:pPr>
+        <w:ind w:left="720" w:hanging="360"/>
+      </w:pPr>
+      <w:rPr>
+        <w:rFonts w:ascii="Symbol" w:hAnsi="Symbol" w:hint="default"/>
+      </w:rPr>
+    </w:lvl>
+    <w:lvl w:ilvl="1" w:tplc="040C0003">
+      <w:start w:val="1"/>
+      <w:numFmt w:val="bullet"/>
+      <w:lvlText w:val="o"/>
+      <w:lvlJc w:val="left"/>
+      <w:pPr>
+        <w:ind w:left="1440" w:hanging="360"/>
+      </w:pPr>
+      <w:rPr>
+        <w:rFonts w:ascii="Courier New" w:hAnsi="Courier New" w:cs="Courier New" w:hint="default"/>
+      </w:rPr>
+    </w:lvl>
+    <w:lvl w:ilvl="2" w:tplc="040C0005" w:tentative="1">
+      <w:start w:val="1"/>
+      <w:numFmt w:val="bullet"/>
+      <w:lvlText w:val=""/>
+      <w:lvlJc w:val="left"/>
+      <w:pPr>
+        <w:ind w:left="2160" w:hanging="360"/>
+      </w:pPr>
+      <w:rPr>
+        <w:rFonts w:ascii="Wingdings" w:hAnsi="Wingdings" w:hint="default"/>
+      </w:rPr>
+    </w:lvl>
+    <w:lvl w:ilvl="3" w:tplc="040C0001" w:tentative="1">
+      <w:start w:val="1"/>
+      <w:numFmt w:val="bullet"/>
+      <w:lvlText w:val=""/>
+      <w:lvlJc w:val="left"/>
+      <w:pPr>
+        <w:ind w:left="2880" w:hanging="360"/>
+      </w:pPr>
+      <w:rPr>
+        <w:rFonts w:ascii="Symbol" w:hAnsi="Symbol" w:hint="default"/>
+      </w:rPr>
+    </w:lvl>
+    <w:lvl w:ilvl="4" w:tplc="040C0003" w:tentative="1">
+      <w:start w:val="1"/>
+      <w:numFmt w:val="bullet"/>
+      <w:lvlText w:val="o"/>
+      <w:lvlJc w:val="left"/>
+      <w:pPr>
+        <w:ind w:left="3600" w:hanging="360"/>
+      </w:pPr>
+      <w:rPr>
+        <w:rFonts w:ascii="Courier New" w:hAnsi="Courier New" w:cs="Courier New" w:hint="default"/>
+      </w:rPr>
+    </w:lvl>
+    <w:lvl w:ilvl="5" w:tplc="040C0005" w:tentative="1">
+      <w:start w:val="1"/>
+      <w:numFmt w:val="bullet"/>
+      <w:lvlText w:val=""/>
+      <w:lvlJc w:val="left"/>
+      <w:pPr>
+        <w:ind w:left="4320" w:hanging="360"/>
+      </w:pPr>
+      <w:rPr>
+        <w:rFonts w:ascii="Wingdings" w:hAnsi="Wingdings" w:hint="default"/>
+      </w:rPr>
+    </w:lvl>
+    <w:lvl w:ilvl="6" w:tplc="040C0001" w:tentative="1">
+      <w:start w:val="1"/>
+      <w:numFmt w:val="bullet"/>
+      <w:lvlText w:val=""/>
+      <w:lvlJc w:val="left"/>
+      <w:pPr>
+        <w:ind w:left="5040" w:hanging="360"/>
+      </w:pPr>
+      <w:rPr>
+        <w:rFonts w:ascii="Symbol" w:hAnsi="Symbol" w:hint="default"/>
+      </w:rPr>
+    </w:lvl>
+    <w:lvl w:ilvl="7" w:tplc="040C0003" w:tentative="1">
+      <w:start w:val="1"/>
+      <w:numFmt w:val="bullet"/>
+      <w:lvlText w:val="o"/>
+      <w:lvlJc w:val="left"/>
+      <w:pPr>
+        <w:ind w:left="5760" w:hanging="360"/>
+      </w:pPr>
+      <w:rPr>
+        <w:rFonts w:ascii="Courier New" w:hAnsi="Courier New" w:cs="Courier New" w:hint="default"/>
+      </w:rPr>
+    </w:lvl>
+    <w:lvl w:ilvl="8" w:tplc="040C0005" w:tentative="1">
+      <w:start w:val="1"/>
+      <w:numFmt w:val="bullet"/>
+      <w:lvlText w:val=""/>
+      <w:lvlJc w:val="left"/>
+      <w:pPr>
+        <w:ind w:left="6480" w:hanging="360"/>
+      </w:pPr>
+      <w:rPr>
+        <w:rFonts w:ascii="Wingdings" w:hAnsi="Wingdings" w:hint="default"/>
+      </w:rPr>
+    </w:lvl>
+  </w:abstractNum>
   <w:num w:numId="1" w16cid:durableId="286937160">
     <w:abstractNumId w:val="0"/>
+  </w:num>
+  <w:num w:numId="2" w16cid:durableId="624427160">
+    <w:abstractNumId w:val="1"/>
   </w:num>
 </w:numbering>
 </file>

</xml_diff>

<commit_message>
add info change projet
</commit_message>
<xml_diff>
--- a/Projet Java API.docx
+++ b/Projet Java API.docx
@@ -239,31 +239,18 @@
         </w:numPr>
       </w:pPr>
       <w:r>
-        <w:t>Profil</w:t>
-      </w:r>
-    </w:p>
-    <w:p>
-      <w:pPr>
-        <w:pStyle w:val="Paragraphedeliste"/>
-        <w:numPr>
-          <w:ilvl w:val="1"/>
-          <w:numId w:val="2"/>
-        </w:numPr>
-      </w:pPr>
-      <w:r>
-        <w:t>CR</w:t>
-      </w:r>
-    </w:p>
-    <w:p>
-      <w:pPr>
-        <w:pStyle w:val="Paragraphedeliste"/>
-        <w:numPr>
-          <w:ilvl w:val="0"/>
-          <w:numId w:val="2"/>
-        </w:numPr>
-      </w:pPr>
-      <w:r>
         <w:t>Customer</w:t>
+      </w:r>
+      <w:r>
+        <w:t xml:space="preserve"> (cascade </w:t>
+      </w:r>
+      <w:proofErr w:type="spellStart"/>
+      <w:r>
+        <w:t>persist</w:t>
+      </w:r>
+      <w:proofErr w:type="spellEnd"/>
+      <w:r>
+        <w:t xml:space="preserve"> avec profil)</w:t>
       </w:r>
     </w:p>
     <w:p>
@@ -360,14 +347,34 @@
     </w:p>
     <w:p>
       <w:r>
+        <w:t xml:space="preserve">Ajoutez une exception pour les données non trouvées avec un </w:t>
+      </w:r>
+      <w:proofErr w:type="spellStart"/>
+      <w:r>
+        <w:t>ControlAdvisor</w:t>
+      </w:r>
+      <w:proofErr w:type="spellEnd"/>
+      <w:r>
+        <w:t>.</w:t>
+      </w:r>
+    </w:p>
+    <w:p/>
+    <w:p>
+      <w:r>
         <w:lastRenderedPageBreak/>
-        <w:t xml:space="preserve">Ajoutez une exception pour les données non trouvées avec un </w:t>
-      </w:r>
-      <w:proofErr w:type="spellStart"/>
-      <w:r>
-        <w:t>ControlAdvisor</w:t>
-      </w:r>
-      <w:proofErr w:type="spellEnd"/>
+        <w:t>Ajoutez une documentation « </w:t>
+      </w:r>
+      <w:proofErr w:type="spellStart"/>
+      <w:r>
+        <w:t>openapi</w:t>
+      </w:r>
+      <w:proofErr w:type="spellEnd"/>
+      <w:r>
+        <w:t xml:space="preserve"> » </w:t>
+      </w:r>
+      <w:r>
+        <w:t>pour les routes des livres et des commandes</w:t>
+      </w:r>
       <w:r>
         <w:t>.</w:t>
       </w:r>
@@ -375,28 +382,19 @@
     <w:p/>
     <w:p>
       <w:r>
-        <w:t>Ajoutez une documentation « </w:t>
-      </w:r>
-      <w:proofErr w:type="spellStart"/>
-      <w:r>
-        <w:t>openapi</w:t>
-      </w:r>
-      <w:proofErr w:type="spellEnd"/>
-      <w:r>
-        <w:t> » à toutes vos routes.</w:t>
+        <w:t>Ajoutez un test unitaire pour tester vos calculs de TVA.</w:t>
       </w:r>
     </w:p>
     <w:p/>
     <w:p>
       <w:r>
-        <w:t>Ajoutez un test unitaire pour tester vos calculs de TVA.</w:t>
-      </w:r>
-    </w:p>
-    <w:p/>
-    <w:p/>
-    <w:p>
-      <w:r>
-        <w:t>Testez vos routes les plus importantes.</w:t>
+        <w:t>Testez vos routes</w:t>
+      </w:r>
+      <w:r>
+        <w:t xml:space="preserve"> CR d’auteurs et clients</w:t>
+      </w:r>
+      <w:r>
+        <w:t>.</w:t>
       </w:r>
     </w:p>
     <w:p/>

</xml_diff>